<commit_message>
html sign to cp_cend added
</commit_message>
<xml_diff>
--- a/cp_stardustpaints.docx
+++ b/cp_stardustpaints.docx
@@ -79,12 +79,12 @@
           <wp:inline distB="0" distT="0" distL="0" distR="0">
             <wp:extent cx="1372156" cy="454966"/>
             <wp:effectExtent b="0" l="0" r="0" t="0"/>
-            <wp:docPr id="9" name="image1.png"/>
+            <wp:docPr id="9" name="image2.png"/>
             <a:graphic>
               <a:graphicData uri="http://schemas.openxmlformats.org/drawingml/2006/picture">
                 <pic:pic>
                   <pic:nvPicPr>
-                    <pic:cNvPr id="0" name="image1.png"/>
+                    <pic:cNvPr id="0" name="image2.png"/>
                     <pic:cNvPicPr preferRelativeResize="0"/>
                   </pic:nvPicPr>
                   <pic:blipFill>
@@ -124,7 +124,7 @@
         <w:rPr>
           <w:rtl w:val="0"/>
         </w:rPr>
-        <w:t xml:space="preserve">{{position_from_card}} </w:t>
+        <w:t xml:space="preserve">Для: {{fio_from_card}}</w:t>
       </w:r>
     </w:p>
     <w:p>
@@ -150,7 +150,6 @@
         <w:rPr>
           <w:rtl w:val="0"/>
         </w:rPr>
-        <w:t xml:space="preserve">{{fio_from_card}}</w:t>
       </w:r>
     </w:p>
     <w:p>
@@ -2015,12 +2014,12 @@
               <wp:inline distB="0" distT="0" distL="0" distR="0">
                 <wp:extent cx="1287124" cy="290624"/>
                 <wp:effectExtent b="0" l="0" r="0" t="0"/>
-                <wp:docPr id="11" name="image3.png"/>
+                <wp:docPr id="11" name="image1.png"/>
                 <a:graphic>
                   <a:graphicData uri="http://schemas.openxmlformats.org/drawingml/2006/picture">
                     <pic:pic>
                       <pic:nvPicPr>
-                        <pic:cNvPr id="0" name="image3.png"/>
+                        <pic:cNvPr id="0" name="image1.png"/>
                         <pic:cNvPicPr preferRelativeResize="0"/>
                       </pic:nvPicPr>
                       <pic:blipFill>
@@ -2210,12 +2209,12 @@
               <wp:inline distB="0" distT="0" distL="0" distR="0">
                 <wp:extent cx="483268" cy="163603"/>
                 <wp:effectExtent b="0" l="0" r="0" t="0"/>
-                <wp:docPr id="10" name="image2.png"/>
+                <wp:docPr id="10" name="image3.png"/>
                 <a:graphic>
                   <a:graphicData uri="http://schemas.openxmlformats.org/drawingml/2006/picture">
                     <pic:pic>
                       <pic:nvPicPr>
-                        <pic:cNvPr id="0" name="image2.png"/>
+                        <pic:cNvPr id="0" name="image3.png"/>
                         <pic:cNvPicPr preferRelativeResize="0"/>
                       </pic:nvPicPr>
                       <pic:blipFill>
@@ -3477,7 +3476,7 @@
 
 <file path=customXML/item1.xml><?xml version="1.0" encoding="utf-8"?>
 <go:gDocsCustomXmlDataStorage xmlns:go="http://customooxmlschemas.google.com/" xmlns:r="http://schemas.openxmlformats.org/officeDocument/2006/relationships">
-  <go:docsCustomData xmlns:go="http://customooxmlschemas.google.com/" roundtripDataSignature="AMtx7mgHpHKEmOM7u2v8uR3EYxfAGYL3/g==">AMUW2mXHKk4p3G1UUnlRabzwuigfdcW+UsNiqAPo4r1uNHmpYncZZ1lJcR+iMBNUt4vuKJ0uKvlgXAMXa6OszvQTbTcXLTbJPGm4O48KwhMB1cA8qecV0xX0HEyLfsvVbPL7jYUkLJLC</go:docsCustomData>
+  <go:docsCustomData xmlns:go="http://customooxmlschemas.google.com/" roundtripDataSignature="AMtx7mgHpHKEmOM7u2v8uR3EYxfAGYL3/g==">AMUW2mVxhYlB8dvONrrOCKxcLoydOXliFxqvSk+3u9RVQmusWr4yQMwzIGztn0+bizpIELU+2gCKWaXLpY/B2Mp/u/jQa7RweTXUG/57X+3pniLpWeAsT3YSfyc6E9kt1JVkHcGESuGK</go:docsCustomData>
 </go:gDocsCustomXmlDataStorage>
 </file>
 

</xml_diff>